<commit_message>
temp space for project materials
</commit_message>
<xml_diff>
--- a/classwork/200723/understanding RSA encryption 200723 1356.docx
+++ b/classwork/200723/understanding RSA encryption 200723 1356.docx
@@ -56,6 +56,18 @@
     </w:p>
     <w:p/>
     <w:p>
+      <w:r>
+        <w:t>***</w:t>
+      </w:r>
+      <w:r>
+        <w:t>Include some questions as checks for understanding as you go.</w:t>
+      </w:r>
+      <w:r>
+        <w:t xml:space="preserve"> Where are you getting stuck?</w:t>
+      </w:r>
+    </w:p>
+    <w:p/>
+    <w:p>
       <w:pPr>
         <w:rPr>
           <w:b/>
@@ -92,6 +104,20 @@
       <w:r>
         <w:t>Fundamental Theorem of Arithmetic</w:t>
       </w:r>
+      <w:r>
+        <w:t xml:space="preserve"> </w:t>
+      </w:r>
+      <w:r>
+        <w:t xml:space="preserve">[What’s the prime factorization of </w:t>
+      </w:r>
+      <w:r>
+        <w:t>29473</w:t>
+      </w:r>
+      <w:proofErr w:type="gramStart"/>
+      <w:r>
+        <w:t>? ]</w:t>
+      </w:r>
+      <w:proofErr w:type="gramEnd"/>
     </w:p>
     <w:p/>
     <w:p>
@@ -126,15 +152,7 @@
     </w:p>
     <w:p>
       <w:r>
-        <w:t xml:space="preserve">The </w:t>
-      </w:r>
-      <w:proofErr w:type="spellStart"/>
-      <w:r>
-        <w:t>encrypter</w:t>
-      </w:r>
-      <w:proofErr w:type="spellEnd"/>
-      <w:r>
-        <w:t xml:space="preserve"> needs to know e and n.</w:t>
+        <w:t>The encrypter needs to know e and n.</w:t>
       </w:r>
     </w:p>
     <w:p>
@@ -172,13 +190,8 @@
       <w:r>
         <w:t xml:space="preserve">Create the cyphertext by substituting your numeric message for m in the formula </w:t>
       </w:r>
-      <w:proofErr w:type="spellStart"/>
-      <w:r>
-        <w:t>m^e</w:t>
-      </w:r>
-      <w:proofErr w:type="spellEnd"/>
-      <w:r>
-        <w:t xml:space="preserve"> mod n</w:t>
+      <w:r>
+        <w:t>m^e mod n</w:t>
       </w:r>
       <w:r>
         <w:t xml:space="preserve"> = c</w:t>
@@ -243,23 +256,7 @@
     <w:p/>
     <w:p>
       <w:r>
-        <w:t xml:space="preserve">The </w:t>
-      </w:r>
-      <w:proofErr w:type="spellStart"/>
-      <w:r>
-        <w:t>decrypter</w:t>
-      </w:r>
-      <w:proofErr w:type="spellEnd"/>
-      <w:r>
-        <w:t xml:space="preserve"> needs to know d and n. (But they also know </w:t>
-      </w:r>
-      <w:proofErr w:type="spellStart"/>
-      <w:r>
-        <w:t>e</w:t>
-      </w:r>
-      <w:proofErr w:type="spellEnd"/>
-      <w:r>
-        <w:t>, because everyone does.)</w:t>
+        <w:t>The decrypter needs to know d and n. (But they also know e, because everyone does.)</w:t>
       </w:r>
     </w:p>
     <w:p>
@@ -271,15 +268,7 @@
         </w:numPr>
       </w:pPr>
       <w:r>
-        <w:t xml:space="preserve">Substitute the received cyphertext for c in the formula </w:t>
-      </w:r>
-      <w:proofErr w:type="spellStart"/>
-      <w:r>
-        <w:t>c^d</w:t>
-      </w:r>
-      <w:proofErr w:type="spellEnd"/>
-      <w:r>
-        <w:t xml:space="preserve"> mod n</w:t>
+        <w:t>Substitute the received cyphertext for c in the formula c^d mod n</w:t>
       </w:r>
       <w:r>
         <w:t xml:space="preserve"> = m</w:t>
@@ -360,23 +349,7 @@
         <w:t xml:space="preserve">Let n </w:t>
       </w:r>
       <w:r>
-        <w:t xml:space="preserve">= </w:t>
-      </w:r>
-      <w:proofErr w:type="spellStart"/>
-      <w:r>
-        <w:t>pq</w:t>
-      </w:r>
-      <w:proofErr w:type="spellEnd"/>
-      <w:r>
-        <w:t xml:space="preserve">. This is the modulus for the </w:t>
-      </w:r>
-      <w:proofErr w:type="spellStart"/>
-      <w:r>
-        <w:t>en</w:t>
-      </w:r>
-      <w:proofErr w:type="spellEnd"/>
-      <w:r>
-        <w:t>/decryption.</w:t>
+        <w:t>= pq. This is the modulus for the en/decryption.</w:t>
       </w:r>
     </w:p>
     <w:p>
@@ -431,13 +404,8 @@
           <w:numId w:val="5"/>
         </w:numPr>
       </w:pPr>
-      <w:proofErr w:type="spellStart"/>
-      <w:r>
-        <w:t>e</w:t>
-      </w:r>
-      <w:proofErr w:type="spellEnd"/>
-      <w:r>
-        <w:t xml:space="preserve"> must be between 1 and phi(n).</w:t>
+      <w:r>
+        <w:t>e must be between 1 and phi(n).</w:t>
       </w:r>
     </w:p>
     <w:p>
@@ -488,17 +456,14 @@
         </w:numPr>
       </w:pPr>
       <w:r>
+        <w:lastRenderedPageBreak/>
         <w:t xml:space="preserve">(de) mod (phi(n)) = 1. </w:t>
       </w:r>
       <w:r>
         <w:t>[This condition seems like something you could satisfy if you know n and e, which are public.</w:t>
       </w:r>
       <w:r>
-        <w:t xml:space="preserve">] [Eddie Wu says there’s another condition that he doesn’t tell us </w:t>
-      </w:r>
-      <w:r>
-        <w:lastRenderedPageBreak/>
-        <w:t xml:space="preserve">about. It’s enough to make us not choose 5 </w:t>
+        <w:t xml:space="preserve">] [Eddie Wu says there’s another condition that he doesn’t tell us about. It’s enough to make us not choose 5 </w:t>
       </w:r>
       <w:r>
         <w:t>in his example. What is it?] He chooses 11. [Are there other available choices?]</w:t>
@@ -547,28 +512,12 @@
     <w:p/>
     <w:p>
       <w:r>
-        <w:t xml:space="preserve">Encrypt: </w:t>
-      </w:r>
-      <w:proofErr w:type="spellStart"/>
-      <w:r>
-        <w:t>M^e</w:t>
-      </w:r>
-      <w:proofErr w:type="spellEnd"/>
-      <w:r>
-        <w:t xml:space="preserve"> mod n = 2^11 mod 14 = 4.</w:t>
-      </w:r>
-    </w:p>
-    <w:p>
-      <w:r>
-        <w:t xml:space="preserve">Decrypt: </w:t>
-      </w:r>
-      <w:proofErr w:type="spellStart"/>
-      <w:r>
-        <w:t>c^d</w:t>
-      </w:r>
-      <w:proofErr w:type="spellEnd"/>
-      <w:r>
-        <w:t xml:space="preserve"> mod n = 4^11 mod 14 = 2. It works!</w:t>
+        <w:t>Encrypt: M^e mod n = 2^11 mod 14 = 4.</w:t>
+      </w:r>
+    </w:p>
+    <w:p>
+      <w:r>
+        <w:t>Decrypt: c^d mod n = 4^11 mod 14 = 2. It works!</w:t>
       </w:r>
     </w:p>
     <w:p/>
@@ -616,15 +565,7 @@
       </w:r>
       <w:proofErr w:type="gramEnd"/>
       <w:r>
-        <w:t xml:space="preserve">7 – 1) = 6. (This is also the number of </w:t>
-      </w:r>
-      <w:proofErr w:type="spellStart"/>
-      <w:r>
-        <w:t>ints</w:t>
-      </w:r>
-      <w:proofErr w:type="spellEnd"/>
-      <w:r>
-        <w:t xml:space="preserve"> less than 14 that share no factors with 14.)</w:t>
+        <w:t>7 – 1) = 6. (This is also the number of ints less than 14 that share no factors with 14.)</w:t>
       </w:r>
     </w:p>
     <w:p>
@@ -1467,6 +1408,7 @@
     <w:lsdException w:name="HTML Sample" w:semiHidden="1" w:unhideWhenUsed="1"/>
     <w:lsdException w:name="HTML Typewriter" w:semiHidden="1" w:unhideWhenUsed="1"/>
     <w:lsdException w:name="HTML Variable" w:semiHidden="1" w:unhideWhenUsed="1"/>
+    <w:lsdException w:name="Normal Table" w:semiHidden="1" w:unhideWhenUsed="1"/>
     <w:lsdException w:name="annotation subject" w:semiHidden="1" w:unhideWhenUsed="1"/>
     <w:lsdException w:name="No List" w:semiHidden="1" w:unhideWhenUsed="1"/>
     <w:lsdException w:name="Outline List 1" w:semiHidden="1" w:unhideWhenUsed="1"/>
@@ -1513,8 +1455,10 @@
     <w:lsdException w:name="Table Subtle 2" w:semiHidden="1" w:unhideWhenUsed="1"/>
     <w:lsdException w:name="Table Web 1" w:semiHidden="1" w:unhideWhenUsed="1"/>
     <w:lsdException w:name="Table Web 2" w:semiHidden="1" w:unhideWhenUsed="1"/>
+    <w:lsdException w:name="Table Web 3" w:semiHidden="1" w:unhideWhenUsed="1"/>
     <w:lsdException w:name="Balloon Text" w:semiHidden="1" w:unhideWhenUsed="1"/>
     <w:lsdException w:name="Table Grid" w:uiPriority="39"/>
+    <w:lsdException w:name="Table Theme" w:semiHidden="1" w:unhideWhenUsed="1"/>
     <w:lsdException w:name="Placeholder Text" w:semiHidden="1"/>
     <w:lsdException w:name="No Spacing" w:uiPriority="1" w:qFormat="1"/>
     <w:lsdException w:name="Light Shading" w:uiPriority="60"/>
@@ -1743,6 +1687,7 @@
   <w:style w:type="character" w:default="1" w:styleId="DefaultParagraphFont">
     <w:name w:val="Default Paragraph Font"/>
     <w:uiPriority w:val="1"/>
+    <w:semiHidden/>
     <w:unhideWhenUsed/>
   </w:style>
   <w:style w:type="table" w:default="1" w:styleId="TableNormal">

</xml_diff>